<commit_message>
Punto 1 numeral c funcionando
:pig:  :pizza:
</commit_message>
<xml_diff>
--- a/Trabajo ENUNCIADO.docx
+++ b/Trabajo ENUNCIADO.docx
@@ -812,17 +812,20 @@
         <w:rPr>
           <w:rFonts w:ascii="Arial" w:hAnsi="Arial" w:cs="Arial"/>
           <w:b/>
-        </w:rPr>
-      </w:pPr>
-      <w:r>
-        <w:rPr>
-          <w:rFonts w:ascii="Arial" w:hAnsi="Arial" w:cs="Arial"/>
+          <w:highlight w:val="darkGreen"/>
+        </w:rPr>
+      </w:pPr>
+      <w:r>
+        <w:rPr>
+          <w:rFonts w:ascii="Arial" w:hAnsi="Arial" w:cs="Arial"/>
+          <w:highlight w:val="darkGreen"/>
         </w:rPr>
         <w:t xml:space="preserve">(20%) </w:t>
       </w:r>
       <w:r>
         <w:rPr>
           <w:rFonts w:ascii="Arial" w:hAnsi="Arial" w:cs="Arial"/>
+          <w:highlight w:val="darkGreen"/>
         </w:rPr>
         <w:t xml:space="preserve">Desarrolle un </w:t>
       </w:r>
@@ -830,24 +833,28 @@
         <w:rPr>
           <w:rFonts w:ascii="Arial" w:hAnsi="Arial" w:cs="Arial"/>
           <w:b/>
+          <w:highlight w:val="darkGreen"/>
         </w:rPr>
         <w:t>procedimiento</w:t>
       </w:r>
       <w:r>
         <w:rPr>
           <w:rFonts w:ascii="Arial" w:hAnsi="Arial" w:cs="Arial"/>
+          <w:highlight w:val="darkGreen"/>
         </w:rPr>
         <w:t xml:space="preserve"> que </w:t>
       </w:r>
       <w:r>
         <w:rPr>
           <w:rFonts w:ascii="Arial" w:hAnsi="Arial" w:cs="Arial"/>
+          <w:highlight w:val="darkGreen"/>
         </w:rPr>
         <w:t>reciba una</w:t>
       </w:r>
       <w:r>
         <w:rPr>
           <w:rFonts w:ascii="Arial" w:hAnsi="Arial" w:cs="Arial"/>
+          <w:highlight w:val="darkGreen"/>
         </w:rPr>
         <w:t xml:space="preserve"> </w:t>
       </w:r>
@@ -855,30 +862,35 @@
         <w:rPr>
           <w:rFonts w:ascii="Arial" w:hAnsi="Arial" w:cs="Arial"/>
           <w:b/>
+          <w:highlight w:val="darkGreen"/>
         </w:rPr>
         <w:t>lista de niveles</w:t>
       </w:r>
       <w:r>
         <w:rPr>
           <w:rFonts w:ascii="Arial" w:hAnsi="Arial" w:cs="Arial"/>
+          <w:highlight w:val="darkGreen"/>
         </w:rPr>
         <w:t xml:space="preserve"> </w:t>
       </w:r>
       <w:r>
         <w:rPr>
           <w:rFonts w:ascii="Arial" w:hAnsi="Arial" w:cs="Arial"/>
+          <w:highlight w:val="darkGreen"/>
         </w:rPr>
         <w:t>y</w:t>
       </w:r>
       <w:r>
         <w:rPr>
           <w:rFonts w:ascii="Arial" w:hAnsi="Arial" w:cs="Arial"/>
+          <w:highlight w:val="darkGreen"/>
         </w:rPr>
         <w:t xml:space="preserve"> obtenga el total de la suma de las ganancias de todas las sucursales que se encuentran en los </w:t>
       </w:r>
       <w:r>
         <w:rPr>
           <w:rFonts w:ascii="Arial" w:hAnsi="Arial" w:cs="Arial"/>
+          <w:highlight w:val="darkGreen"/>
         </w:rPr>
         <w:lastRenderedPageBreak/>
         <w:t>niveles listados.</w:t>
@@ -886,30 +898,35 @@
       <w:r>
         <w:rPr>
           <w:rFonts w:ascii="Arial" w:hAnsi="Arial" w:cs="Arial"/>
+          <w:highlight w:val="darkGreen"/>
         </w:rPr>
         <w:t xml:space="preserve"> Ejemplo. </w:t>
       </w:r>
       <w:r>
         <w:rPr>
           <w:rFonts w:ascii="Arial" w:hAnsi="Arial" w:cs="Arial"/>
+          <w:highlight w:val="darkGreen"/>
         </w:rPr>
         <w:t>Considere el árbol de la figura anterior. S</w:t>
       </w:r>
       <w:r>
         <w:rPr>
           <w:rFonts w:ascii="Arial" w:hAnsi="Arial" w:cs="Arial"/>
+          <w:highlight w:val="darkGreen"/>
         </w:rPr>
         <w:t xml:space="preserve">uponga que al procedimiento se le envía como parámetro: </w:t>
       </w:r>
       <w:r>
         <w:rPr>
           <w:rFonts w:ascii="Arial" w:hAnsi="Arial" w:cs="Arial"/>
+          <w:highlight w:val="darkGreen"/>
         </w:rPr>
         <w:t>(</w:t>
       </w:r>
       <w:r>
         <w:rPr>
           <w:rFonts w:ascii="Arial" w:hAnsi="Arial" w:cs="Arial"/>
+          <w:highlight w:val="darkGreen"/>
         </w:rPr>
         <w:t>(</w:t>
       </w:r>
@@ -918,46 +935,44 @@
           <w:rFonts w:ascii="Arial" w:hAnsi="Arial" w:cs="Arial"/>
           <w:b/>
           <w:color w:val="00B050"/>
+          <w:highlight w:val="darkGreen"/>
         </w:rPr>
         <w:t>2</w:t>
       </w:r>
       <w:r>
         <w:rPr>
           <w:rFonts w:ascii="Arial" w:hAnsi="Arial" w:cs="Arial"/>
-        </w:rPr>
-        <w:t xml:space="preserve">), </w:t>
-      </w:r>
-      <w:bookmarkStart w:id="0" w:name="_GoBack"/>
-      <w:bookmarkEnd w:id="0"/>
-      <w:r>
-        <w:rPr>
-          <w:rFonts w:ascii="Arial" w:hAnsi="Arial" w:cs="Arial"/>
-        </w:rPr>
-        <w:t>(</w:t>
+          <w:highlight w:val="darkGreen"/>
+        </w:rPr>
+        <w:t>), (</w:t>
       </w:r>
       <w:r>
         <w:rPr>
           <w:rFonts w:ascii="Arial" w:hAnsi="Arial" w:cs="Arial"/>
           <w:b/>
           <w:color w:val="00B050"/>
+          <w:highlight w:val="darkGreen"/>
         </w:rPr>
         <w:t>4</w:t>
       </w:r>
       <w:r>
         <w:rPr>
           <w:rFonts w:ascii="Arial" w:hAnsi="Arial" w:cs="Arial"/>
+          <w:highlight w:val="darkGreen"/>
         </w:rPr>
         <w:t>)</w:t>
       </w:r>
       <w:r>
         <w:rPr>
           <w:rFonts w:ascii="Arial" w:hAnsi="Arial" w:cs="Arial"/>
+          <w:highlight w:val="darkGreen"/>
         </w:rPr>
         <w:t>)</w:t>
       </w:r>
       <w:r>
         <w:rPr>
           <w:rFonts w:ascii="Arial" w:hAnsi="Arial" w:cs="Arial"/>
+          <w:highlight w:val="darkGreen"/>
         </w:rPr>
         <w:t xml:space="preserve">, entonces la respuesta es $200 + $300 + $500 + $80 = </w:t>
       </w:r>
@@ -965,6 +980,7 @@
         <w:rPr>
           <w:rFonts w:ascii="Arial" w:hAnsi="Arial" w:cs="Arial"/>
           <w:color w:val="0070C0"/>
+          <w:highlight w:val="darkGreen"/>
         </w:rPr>
         <w:t>$</w:t>
       </w:r>
@@ -973,18 +989,21 @@
           <w:rFonts w:ascii="Arial" w:hAnsi="Arial" w:cs="Arial"/>
           <w:b/>
           <w:color w:val="0070C0"/>
+          <w:highlight w:val="darkGreen"/>
         </w:rPr>
         <w:t>1080</w:t>
       </w:r>
       <w:r>
         <w:rPr>
           <w:rFonts w:ascii="Arial" w:hAnsi="Arial" w:cs="Arial"/>
+          <w:highlight w:val="darkGreen"/>
         </w:rPr>
         <w:t xml:space="preserve">. </w:t>
       </w:r>
       <w:r>
         <w:rPr>
           <w:rFonts w:ascii="Arial" w:hAnsi="Arial" w:cs="Arial"/>
+          <w:highlight w:val="darkGreen"/>
         </w:rPr>
         <w:t xml:space="preserve">O sea, se sumaron las ganancias de las tres sucursales que están en el nivel </w:t>
       </w:r>
@@ -993,12 +1012,14 @@
           <w:rFonts w:ascii="Arial" w:hAnsi="Arial" w:cs="Arial"/>
           <w:b/>
           <w:color w:val="00B050"/>
+          <w:highlight w:val="darkGreen"/>
         </w:rPr>
         <w:t>2</w:t>
       </w:r>
       <w:r>
         <w:rPr>
           <w:rFonts w:ascii="Arial" w:hAnsi="Arial" w:cs="Arial"/>
+          <w:highlight w:val="darkGreen"/>
         </w:rPr>
         <w:t xml:space="preserve"> y de la sucursal que está en el nivel </w:t>
       </w:r>
@@ -1007,12 +1028,14 @@
           <w:rFonts w:ascii="Arial" w:hAnsi="Arial" w:cs="Arial"/>
           <w:b/>
           <w:color w:val="00B050"/>
+          <w:highlight w:val="darkGreen"/>
         </w:rPr>
         <w:t>4</w:t>
       </w:r>
       <w:r>
         <w:rPr>
           <w:rFonts w:ascii="Arial" w:hAnsi="Arial" w:cs="Arial"/>
+          <w:highlight w:val="darkGreen"/>
         </w:rPr>
         <w:t>.</w:t>
       </w:r>
@@ -1043,12 +1066,14 @@
       <w:r>
         <w:rPr>
           <w:rFonts w:ascii="Arial" w:hAnsi="Arial" w:cs="Arial"/>
+          <w:highlight w:val="darkGreen"/>
         </w:rPr>
         <w:t xml:space="preserve">(15%) </w:t>
       </w:r>
       <w:r>
         <w:rPr>
           <w:rFonts w:ascii="Arial" w:hAnsi="Arial" w:cs="Arial"/>
+          <w:highlight w:val="darkGreen"/>
         </w:rPr>
         <w:t xml:space="preserve">Desarrolle un </w:t>
       </w:r>
@@ -1056,36 +1081,42 @@
         <w:rPr>
           <w:rFonts w:ascii="Arial" w:hAnsi="Arial" w:cs="Arial"/>
           <w:i/>
+          <w:highlight w:val="darkGreen"/>
         </w:rPr>
         <w:t>trigger</w:t>
       </w:r>
       <w:r>
         <w:rPr>
           <w:rFonts w:ascii="Arial" w:hAnsi="Arial" w:cs="Arial"/>
+          <w:highlight w:val="darkGreen"/>
         </w:rPr>
         <w:t xml:space="preserve"> de borrado de tal forma que si se </w:t>
       </w:r>
       <w:r>
         <w:rPr>
           <w:rFonts w:ascii="Arial" w:hAnsi="Arial" w:cs="Arial"/>
+          <w:highlight w:val="darkGreen"/>
         </w:rPr>
         <w:t xml:space="preserve">va a </w:t>
       </w:r>
       <w:r>
         <w:rPr>
           <w:rFonts w:ascii="Arial" w:hAnsi="Arial" w:cs="Arial"/>
+          <w:highlight w:val="darkGreen"/>
         </w:rPr>
         <w:t>borra</w:t>
       </w:r>
       <w:r>
         <w:rPr>
           <w:rFonts w:ascii="Arial" w:hAnsi="Arial" w:cs="Arial"/>
+          <w:highlight w:val="darkGreen"/>
         </w:rPr>
         <w:t>r</w:t>
       </w:r>
       <w:r>
         <w:rPr>
           <w:rFonts w:ascii="Arial" w:hAnsi="Arial" w:cs="Arial"/>
+          <w:highlight w:val="darkGreen"/>
         </w:rPr>
         <w:t xml:space="preserve"> una sucursal, entonces sus sucursales hijas deben quedar conectadas a su sucursal abuela. Por ejemplo, en el árbol anterior, si se va a borrar la sucursal </w:t>
       </w:r>
@@ -1093,24 +1124,28 @@
         <w:rPr>
           <w:rFonts w:ascii="Arial" w:hAnsi="Arial" w:cs="Arial"/>
           <w:b/>
+          <w:highlight w:val="darkGreen"/>
         </w:rPr>
         <w:t>2</w:t>
       </w:r>
       <w:r>
         <w:rPr>
           <w:rFonts w:ascii="Arial" w:hAnsi="Arial" w:cs="Arial"/>
+          <w:highlight w:val="darkGreen"/>
         </w:rPr>
         <w:t xml:space="preserve">, entonces </w:t>
       </w:r>
       <w:r>
         <w:rPr>
           <w:rFonts w:ascii="Arial" w:hAnsi="Arial" w:cs="Arial"/>
+          <w:highlight w:val="darkGreen"/>
         </w:rPr>
         <w:t>el nuevo padre</w:t>
       </w:r>
       <w:r>
         <w:rPr>
           <w:rFonts w:ascii="Arial" w:hAnsi="Arial" w:cs="Arial"/>
+          <w:highlight w:val="darkGreen"/>
         </w:rPr>
         <w:t xml:space="preserve"> de las sucursales </w:t>
       </w:r>
@@ -1118,12 +1153,14 @@
         <w:rPr>
           <w:rFonts w:ascii="Arial" w:hAnsi="Arial" w:cs="Arial"/>
           <w:b/>
+          <w:highlight w:val="darkGreen"/>
         </w:rPr>
         <w:t>15</w:t>
       </w:r>
       <w:r>
         <w:rPr>
           <w:rFonts w:ascii="Arial" w:hAnsi="Arial" w:cs="Arial"/>
+          <w:highlight w:val="darkGreen"/>
         </w:rPr>
         <w:t xml:space="preserve"> y </w:t>
       </w:r>
@@ -1131,12 +1168,14 @@
         <w:rPr>
           <w:rFonts w:ascii="Arial" w:hAnsi="Arial" w:cs="Arial"/>
           <w:b/>
+          <w:highlight w:val="darkGreen"/>
         </w:rPr>
         <w:t>16</w:t>
       </w:r>
       <w:r>
         <w:rPr>
           <w:rFonts w:ascii="Arial" w:hAnsi="Arial" w:cs="Arial"/>
+          <w:highlight w:val="darkGreen"/>
         </w:rPr>
         <w:t xml:space="preserve"> será la sucursal 1. </w:t>
       </w:r>
@@ -1144,12 +1183,14 @@
         <w:rPr>
           <w:rFonts w:ascii="Arial" w:hAnsi="Arial" w:cs="Arial"/>
           <w:color w:val="FF0000"/>
+          <w:highlight w:val="darkGreen"/>
         </w:rPr>
         <w:t>Nota</w:t>
       </w:r>
       <w:r>
         <w:rPr>
           <w:rFonts w:ascii="Arial" w:hAnsi="Arial" w:cs="Arial"/>
+          <w:highlight w:val="darkGreen"/>
         </w:rPr>
         <w:t xml:space="preserve">: Si se va borrar la raíz del árbol (en el ejemplo la sucursal 1), se debe </w:t>
       </w:r>
@@ -1157,15 +1198,19 @@
         <w:rPr>
           <w:rFonts w:ascii="Arial" w:hAnsi="Arial" w:cs="Arial"/>
           <w:b/>
+          <w:highlight w:val="darkGreen"/>
         </w:rPr>
         <w:t>impedir</w:t>
       </w:r>
       <w:r>
         <w:rPr>
           <w:rFonts w:ascii="Arial" w:hAnsi="Arial" w:cs="Arial"/>
+          <w:highlight w:val="darkGreen"/>
         </w:rPr>
         <w:t xml:space="preserve"> el borrado.</w:t>
       </w:r>
+      <w:bookmarkStart w:id="0" w:name="_GoBack"/>
+      <w:bookmarkEnd w:id="0"/>
     </w:p>
     <w:p>
       <w:pPr>
@@ -3948,6 +3993,7 @@
       <w:spacing w:after="0" w:line="240" w:lineRule="auto"/>
     </w:pPr>
     <w:tblPr>
+      <w:tblInd w:w="0" w:type="dxa"/>
       <w:tblBorders>
         <w:top w:val="single" w:sz="4" w:space="0" w:color="auto"/>
         <w:left w:val="single" w:sz="4" w:space="0" w:color="auto"/>
@@ -4300,7 +4346,7 @@
 </file>
 
 <file path=customXml/itemProps1.xml><?xml version="1.0" encoding="utf-8"?>
-<ds:datastoreItem xmlns:ds="http://schemas.openxmlformats.org/officeDocument/2006/customXml" ds:itemID="{28889C30-6401-4C10-8EAC-2E56BB286CE4}">
+<ds:datastoreItem xmlns:ds="http://schemas.openxmlformats.org/officeDocument/2006/customXml" ds:itemID="{B6F00DDE-E9DB-490B-8ED0-24CB6CBC1DF2}">
   <ds:schemaRefs>
     <ds:schemaRef ds:uri="http://schemas.openxmlformats.org/officeDocument/2006/bibliography"/>
   </ds:schemaRefs>

</xml_diff>